<commit_message>
Add RF analysis and visualization
</commit_message>
<xml_diff>
--- a/Real_final_project/graphs/correlation_catagorization_awake_dataset.docx
+++ b/Real_final_project/graphs/correlation_catagorization_awake_dataset.docx
@@ -5,10 +5,10 @@
     <w:p>
       <w:r>
         <w:drawing>
-          <wp:inline distT="0" distB="0" distL="0" distR="0" wp14:anchorId="682CF4AB" wp14:editId="6B37D9B0">
-            <wp:extent cx="2545080" cy="5890260"/>
-            <wp:effectExtent l="0" t="0" r="7620" b="0"/>
-            <wp:docPr id="523003355" name="Picture 1"/>
+          <wp:inline distT="0" distB="0" distL="0" distR="0" wp14:anchorId="5DCCAF51" wp14:editId="006CE6AB">
+            <wp:extent cx="3419952" cy="5963482"/>
+            <wp:effectExtent l="0" t="0" r="9525" b="0"/>
+            <wp:docPr id="255328142" name="Picture 1" descr="A screenshot of a computer program&#10;&#10;Description automatically generated"/>
             <wp:cNvGraphicFramePr>
               <a:graphicFrameLocks xmlns:a="http://schemas.openxmlformats.org/drawingml/2006/main" noChangeAspect="1"/>
             </wp:cNvGraphicFramePr>
@@ -16,7 +16,7 @@
               <a:graphicData uri="http://schemas.openxmlformats.org/drawingml/2006/picture">
                 <pic:pic xmlns:pic="http://schemas.openxmlformats.org/drawingml/2006/picture">
                   <pic:nvPicPr>
-                    <pic:cNvPr id="523003355" name=""/>
+                    <pic:cNvPr id="255328142" name="Picture 1" descr="A screenshot of a computer program&#10;&#10;Description automatically generated"/>
                     <pic:cNvPicPr/>
                   </pic:nvPicPr>
                   <pic:blipFill>
@@ -28,7 +28,7 @@
                   <pic:spPr>
                     <a:xfrm>
                       <a:off x="0" y="0"/>
-                      <a:ext cx="2548535" cy="5898256"/>
+                      <a:ext cx="3419952" cy="5963482"/>
                     </a:xfrm>
                     <a:prstGeom prst="rect">
                       <a:avLst/>
@@ -45,10 +45,10 @@
       <w:r>
         <w:lastRenderedPageBreak/>
         <w:drawing>
-          <wp:inline distT="0" distB="0" distL="0" distR="0" wp14:anchorId="7D9CAD0B" wp14:editId="28D80F48">
-            <wp:extent cx="2438830" cy="6012180"/>
-            <wp:effectExtent l="0" t="0" r="0" b="7620"/>
-            <wp:docPr id="828950317" name="Picture 1" descr="A screenshot of a computer screen&#10;&#10;Description automatically generated"/>
+          <wp:inline distT="0" distB="0" distL="0" distR="0" wp14:anchorId="314DCD4C" wp14:editId="25F0455F">
+            <wp:extent cx="2819794" cy="5458587"/>
+            <wp:effectExtent l="0" t="0" r="0" b="0"/>
+            <wp:docPr id="1024788019" name="Picture 1" descr="A screen shot of a computer&#10;&#10;Description automatically generated"/>
             <wp:cNvGraphicFramePr>
               <a:graphicFrameLocks xmlns:a="http://schemas.openxmlformats.org/drawingml/2006/main" noChangeAspect="1"/>
             </wp:cNvGraphicFramePr>
@@ -56,7 +56,7 @@
               <a:graphicData uri="http://schemas.openxmlformats.org/drawingml/2006/picture">
                 <pic:pic xmlns:pic="http://schemas.openxmlformats.org/drawingml/2006/picture">
                   <pic:nvPicPr>
-                    <pic:cNvPr id="828950317" name="Picture 1" descr="A screenshot of a computer screen&#10;&#10;Description automatically generated"/>
+                    <pic:cNvPr id="1024788019" name="Picture 1" descr="A screen shot of a computer&#10;&#10;Description automatically generated"/>
                     <pic:cNvPicPr/>
                   </pic:nvPicPr>
                   <pic:blipFill>
@@ -68,7 +68,7 @@
                   <pic:spPr>
                     <a:xfrm>
                       <a:off x="0" y="0"/>
-                      <a:ext cx="2443381" cy="6023399"/>
+                      <a:ext cx="2819794" cy="5458587"/>
                     </a:xfrm>
                     <a:prstGeom prst="rect">
                       <a:avLst/>
@@ -85,10 +85,10 @@
       <w:r>
         <w:lastRenderedPageBreak/>
         <w:drawing>
-          <wp:inline distT="0" distB="0" distL="0" distR="0" wp14:anchorId="43FC0A51" wp14:editId="12D0C772">
-            <wp:extent cx="3010320" cy="5268060"/>
-            <wp:effectExtent l="0" t="0" r="0" b="8890"/>
-            <wp:docPr id="1300790380" name="Picture 1" descr="A screenshot of a computer screen&#10;&#10;Description automatically generated"/>
+          <wp:inline distT="0" distB="0" distL="0" distR="0" wp14:anchorId="01E1C095" wp14:editId="0F3AB33C">
+            <wp:extent cx="3734321" cy="5487166"/>
+            <wp:effectExtent l="0" t="0" r="0" b="0"/>
+            <wp:docPr id="1551771135" name="Picture 1" descr="A screenshot of a computer&#10;&#10;Description automatically generated"/>
             <wp:cNvGraphicFramePr>
               <a:graphicFrameLocks xmlns:a="http://schemas.openxmlformats.org/drawingml/2006/main" noChangeAspect="1"/>
             </wp:cNvGraphicFramePr>
@@ -96,7 +96,7 @@
               <a:graphicData uri="http://schemas.openxmlformats.org/drawingml/2006/picture">
                 <pic:pic xmlns:pic="http://schemas.openxmlformats.org/drawingml/2006/picture">
                   <pic:nvPicPr>
-                    <pic:cNvPr id="1300790380" name="Picture 1" descr="A screenshot of a computer screen&#10;&#10;Description automatically generated"/>
+                    <pic:cNvPr id="1551771135" name="Picture 1" descr="A screenshot of a computer&#10;&#10;Description automatically generated"/>
                     <pic:cNvPicPr/>
                   </pic:nvPicPr>
                   <pic:blipFill>
@@ -108,7 +108,7 @@
                   <pic:spPr>
                     <a:xfrm>
                       <a:off x="0" y="0"/>
-                      <a:ext cx="3010320" cy="5268060"/>
+                      <a:ext cx="3734321" cy="5487166"/>
                     </a:xfrm>
                     <a:prstGeom prst="rect">
                       <a:avLst/>
@@ -121,6 +121,131 @@
         </w:drawing>
       </w:r>
     </w:p>
+    <w:p>
+      <w:r>
+        <w:lastRenderedPageBreak/>
+        <w:drawing>
+          <wp:inline distT="0" distB="0" distL="0" distR="0" wp14:anchorId="36CFAAA3" wp14:editId="2D7BE93D">
+            <wp:extent cx="3143689" cy="6096851"/>
+            <wp:effectExtent l="0" t="0" r="0" b="0"/>
+            <wp:docPr id="491226879" name="Picture 1" descr="A screen shot of a computer&#10;&#10;Description automatically generated"/>
+            <wp:cNvGraphicFramePr>
+              <a:graphicFrameLocks xmlns:a="http://schemas.openxmlformats.org/drawingml/2006/main" noChangeAspect="1"/>
+            </wp:cNvGraphicFramePr>
+            <a:graphic xmlns:a="http://schemas.openxmlformats.org/drawingml/2006/main">
+              <a:graphicData uri="http://schemas.openxmlformats.org/drawingml/2006/picture">
+                <pic:pic xmlns:pic="http://schemas.openxmlformats.org/drawingml/2006/picture">
+                  <pic:nvPicPr>
+                    <pic:cNvPr id="491226879" name="Picture 1" descr="A screen shot of a computer&#10;&#10;Description automatically generated"/>
+                    <pic:cNvPicPr/>
+                  </pic:nvPicPr>
+                  <pic:blipFill>
+                    <a:blip r:embed="rId7"/>
+                    <a:stretch>
+                      <a:fillRect/>
+                    </a:stretch>
+                  </pic:blipFill>
+                  <pic:spPr>
+                    <a:xfrm>
+                      <a:off x="0" y="0"/>
+                      <a:ext cx="3143689" cy="6096851"/>
+                    </a:xfrm>
+                    <a:prstGeom prst="rect">
+                      <a:avLst/>
+                    </a:prstGeom>
+                  </pic:spPr>
+                </pic:pic>
+              </a:graphicData>
+            </a:graphic>
+          </wp:inline>
+        </w:drawing>
+      </w:r>
+    </w:p>
+    <w:p>
+      <w:r>
+        <w:lastRenderedPageBreak/>
+        <w:drawing>
+          <wp:inline distT="0" distB="0" distL="0" distR="0" wp14:anchorId="4B5435F9" wp14:editId="49843784">
+            <wp:extent cx="2743583" cy="6611273"/>
+            <wp:effectExtent l="0" t="0" r="0" b="0"/>
+            <wp:docPr id="590601035" name="Picture 1" descr="A screen shot of a computer&#10;&#10;Description automatically generated"/>
+            <wp:cNvGraphicFramePr>
+              <a:graphicFrameLocks xmlns:a="http://schemas.openxmlformats.org/drawingml/2006/main" noChangeAspect="1"/>
+            </wp:cNvGraphicFramePr>
+            <a:graphic xmlns:a="http://schemas.openxmlformats.org/drawingml/2006/main">
+              <a:graphicData uri="http://schemas.openxmlformats.org/drawingml/2006/picture">
+                <pic:pic xmlns:pic="http://schemas.openxmlformats.org/drawingml/2006/picture">
+                  <pic:nvPicPr>
+                    <pic:cNvPr id="590601035" name="Picture 1" descr="A screen shot of a computer&#10;&#10;Description automatically generated"/>
+                    <pic:cNvPicPr/>
+                  </pic:nvPicPr>
+                  <pic:blipFill>
+                    <a:blip r:embed="rId8"/>
+                    <a:stretch>
+                      <a:fillRect/>
+                    </a:stretch>
+                  </pic:blipFill>
+                  <pic:spPr>
+                    <a:xfrm>
+                      <a:off x="0" y="0"/>
+                      <a:ext cx="2743583" cy="6611273"/>
+                    </a:xfrm>
+                    <a:prstGeom prst="rect">
+                      <a:avLst/>
+                    </a:prstGeom>
+                  </pic:spPr>
+                </pic:pic>
+              </a:graphicData>
+            </a:graphic>
+          </wp:inline>
+        </w:drawing>
+      </w:r>
+    </w:p>
+    <w:p>
+      <w:r>
+        <w:drawing>
+          <wp:inline distT="0" distB="0" distL="0" distR="0" wp14:anchorId="3C93DEE5" wp14:editId="5938AA13">
+            <wp:extent cx="2867425" cy="2105319"/>
+            <wp:effectExtent l="0" t="0" r="9525" b="9525"/>
+            <wp:docPr id="1302014003" name="Picture 1" descr="A screen shot of a computer&#10;&#10;Description automatically generated"/>
+            <wp:cNvGraphicFramePr>
+              <a:graphicFrameLocks xmlns:a="http://schemas.openxmlformats.org/drawingml/2006/main" noChangeAspect="1"/>
+            </wp:cNvGraphicFramePr>
+            <a:graphic xmlns:a="http://schemas.openxmlformats.org/drawingml/2006/main">
+              <a:graphicData uri="http://schemas.openxmlformats.org/drawingml/2006/picture">
+                <pic:pic xmlns:pic="http://schemas.openxmlformats.org/drawingml/2006/picture">
+                  <pic:nvPicPr>
+                    <pic:cNvPr id="1302014003" name="Picture 1" descr="A screen shot of a computer&#10;&#10;Description automatically generated"/>
+                    <pic:cNvPicPr/>
+                  </pic:nvPicPr>
+                  <pic:blipFill>
+                    <a:blip r:embed="rId9"/>
+                    <a:stretch>
+                      <a:fillRect/>
+                    </a:stretch>
+                  </pic:blipFill>
+                  <pic:spPr>
+                    <a:xfrm>
+                      <a:off x="0" y="0"/>
+                      <a:ext cx="2867425" cy="2105319"/>
+                    </a:xfrm>
+                    <a:prstGeom prst="rect">
+                      <a:avLst/>
+                    </a:prstGeom>
+                  </pic:spPr>
+                </pic:pic>
+              </a:graphicData>
+            </a:graphic>
+          </wp:inline>
+        </w:drawing>
+      </w:r>
+    </w:p>
+    <w:p/>
+    <w:p/>
+    <w:p/>
+    <w:p/>
+    <w:p/>
+    <w:p/>
     <w:sectPr>
       <w:pgSz w:w="11906" w:h="16838"/>
       <w:pgMar w:top="1440" w:right="1440" w:bottom="1440" w:left="1440" w:header="708" w:footer="708" w:gutter="0"/>

</xml_diff>